<commit_message>
updating all of the files based on the mashera project branch
</commit_message>
<xml_diff>
--- a/doc/SECTORS.docx
+++ b/doc/SECTORS.docx
@@ -1,6 +1,6 @@
 
 <file path=word/document.xml><?xml version="1.0" encoding="utf-8"?>
-<w:document xmlns:mo="http://schemas.microsoft.com/office/mac/office/2008/main" xmlns:ve="http://schemas.openxmlformats.org/markup-compatibility/2006" xmlns:mv="urn:schemas-microsoft-com:mac:vml" xmlns:o="urn:schemas-microsoft-com:office:office" xmlns:r="http://schemas.openxmlformats.org/officeDocument/2006/relationships" xmlns:m="http://schemas.openxmlformats.org/officeDocument/2006/math" xmlns:v="urn:schemas-microsoft-com:vml" xmlns:wp="http://schemas.openxmlformats.org/drawingml/2006/wordprocessingDrawing" xmlns:w10="urn:schemas-microsoft-com:office:word" xmlns:w="http://schemas.openxmlformats.org/wordprocessingml/2006/main" xmlns:wne="http://schemas.microsoft.com/office/word/2006/wordml">
+<w:document xmlns:ve="http://schemas.openxmlformats.org/markup-compatibility/2006" xmlns:o="urn:schemas-microsoft-com:office:office" xmlns:r="http://schemas.openxmlformats.org/officeDocument/2006/relationships" xmlns:m="http://schemas.openxmlformats.org/officeDocument/2006/math" xmlns:v="urn:schemas-microsoft-com:vml" xmlns:wp="http://schemas.openxmlformats.org/drawingml/2006/wordprocessingDrawing" xmlns:w10="urn:schemas-microsoft-com:office:word" xmlns:w="http://schemas.openxmlformats.org/wordprocessingml/2006/main" xmlns:wne="http://schemas.microsoft.com/office/word/2006/wordml">
   <w:body>
     <w:p>
       <w:r>
@@ -34,6 +34,11 @@
     </w:p>
     <w:p>
       <w:r>
+        <w:rPr>
+          <w:rPrChange w:id="2" w:author="R. Farrow" w:date="2010-07-19T03:47:00Z">
+            <w:rPr/>
+          </w:rPrChange>
+        </w:rPr>
         <w:t>Capacity Building</w:t>
       </w:r>
     </w:p>
@@ -44,6 +49,11 @@
     </w:p>
     <w:p>
       <w:r>
+        <w:rPr>
+          <w:rPrChange w:id="3" w:author="R. Farrow" w:date="2010-07-19T03:47:00Z">
+            <w:rPr/>
+          </w:rPrChange>
+        </w:rPr>
         <w:t>Coordination</w:t>
       </w:r>
     </w:p>
@@ -53,14 +63,17 @@
       </w:r>
     </w:p>
     <w:p>
-      <w:del w:id="2" w:author="R. Farrow" w:date="2010-07-19T03:46:00Z">
+      <w:del w:id="4" w:author="R. Farrow" w:date="2010-07-19T03:46:00Z">
         <w:r>
           <w:delText xml:space="preserve">Drug </w:delText>
         </w:r>
       </w:del>
-      <w:ins w:id="3" w:author="R. Farrow" w:date="2010-07-19T03:46:00Z">
+      <w:ins w:id="5" w:author="R. Farrow" w:date="2010-07-19T03:46:00Z">
         <w:r>
-          <w:t xml:space="preserve">Narcotics </w:t>
+          <w:t>Narcotics</w:t>
+        </w:r>
+        <w:r>
+          <w:t xml:space="preserve"> </w:t>
         </w:r>
       </w:ins>
       <w:r>
@@ -99,6 +112,11 @@
     </w:p>
     <w:p>
       <w:r>
+        <w:rPr>
+          <w:rPrChange w:id="6" w:author="R. Farrow" w:date="2010-07-19T03:49:00Z">
+            <w:rPr/>
+          </w:rPrChange>
+        </w:rPr>
         <w:t>General Welfare</w:t>
       </w:r>
     </w:p>
@@ -120,7 +138,7 @@
     <w:p>
       <w:pPr>
         <w:rPr>
-          <w:ins w:id="4" w:author="R. Farrow" w:date="2010-07-19T03:52:00Z"/>
+          <w:ins w:id="7" w:author="R. Farrow" w:date="2010-07-19T03:52:00Z"/>
         </w:rPr>
       </w:pPr>
       <w:r>
@@ -128,7 +146,7 @@
       </w:r>
     </w:p>
     <w:p>
-      <w:ins w:id="5" w:author="R. Farrow" w:date="2010-07-19T03:52:00Z">
+      <w:ins w:id="8" w:author="R. Farrow" w:date="2010-07-19T03:52:00Z">
         <w:r>
           <w:t>Literacy</w:t>
         </w:r>
@@ -154,7 +172,7 @@
       <w:r>
         <w:t>ent</w:t>
       </w:r>
-      <w:del w:id="6" w:author="R. Farrow" w:date="2010-07-19T03:46:00Z">
+      <w:del w:id="9" w:author="R. Farrow" w:date="2010-07-19T03:46:00Z">
         <w:r>
           <w:delText>?</w:delText>
         </w:r>
@@ -183,29 +201,12 @@
       </w:r>
     </w:p>
     <w:p>
-      <w:pPr>
-        <w:rPr>
-          <w:rPrChange w:id="7" w:author="Jillian Kozyra" w:date="2010-07-19T20:57:00Z">
-            <w:rPr/>
-          </w:rPrChange>
-        </w:rPr>
-      </w:pPr>
-      <w:r>
-        <w:rPr>
-          <w:rPrChange w:id="8" w:author="Jillian Kozyra" w:date="2010-07-19T20:57:00Z">
-            <w:rPr/>
-          </w:rPrChange>
-        </w:rPr>
+      <w:r>
         <w:t xml:space="preserve">Adult Education -&gt; </w:t>
       </w:r>
       <w:r>
         <w:rPr>
           <w:i/>
-          <w:rPrChange w:id="9" w:author="Jillian Kozyra" w:date="2010-07-19T20:57:00Z">
-            <w:rPr>
-              <w:i/>
-            </w:rPr>
-          </w:rPrChange>
         </w:rPr>
         <w:t>Education</w:t>
       </w:r>
@@ -214,90 +215,40 @@
       <w:pPr>
         <w:rPr>
           <w:i/>
-          <w:rPrChange w:id="10" w:author="Jillian Kozyra" w:date="2010-07-19T20:57:00Z">
-            <w:rPr>
-              <w:i/>
-            </w:rPr>
-          </w:rPrChange>
-        </w:rPr>
-      </w:pPr>
-      <w:r>
-        <w:rPr>
-          <w:rPrChange w:id="11" w:author="Jillian Kozyra" w:date="2010-07-19T20:57:00Z">
-            <w:rPr/>
-          </w:rPrChange>
-        </w:rPr>
+        </w:rPr>
+      </w:pPr>
+      <w:proofErr w:type="gramStart"/>
+      <w:r>
         <w:t>Advocacy</w:t>
       </w:r>
       <w:r>
-        <w:rPr>
-          <w:rPrChange w:id="12" w:author="Jillian Kozyra" w:date="2010-07-19T20:57:00Z">
-            <w:rPr/>
-          </w:rPrChange>
-        </w:rPr>
-        <w:t xml:space="preserve"> -&gt; </w:t>
-      </w:r>
-      <w:r>
-        <w:rPr>
-          <w:i/>
-          <w:rPrChange w:id="13" w:author="Jillian Kozyra" w:date="2010-07-19T20:57:00Z">
-            <w:rPr>
-              <w:i/>
-            </w:rPr>
-          </w:rPrChange>
+        <w:t xml:space="preserve"> -&gt; </w:t>
+      </w:r>
+      <w:r>
+        <w:rPr>
+          <w:i/>
         </w:rPr>
         <w:t>Advocacy</w:t>
       </w:r>
       <w:r>
-        <w:rPr>
-          <w:rPrChange w:id="14" w:author="Jillian Kozyra" w:date="2010-07-19T20:57:00Z">
-            <w:rPr/>
-          </w:rPrChange>
-        </w:rPr>
         <w:t xml:space="preserve"> DON’T KNOW WHAT WE’RE ADVOCATING, BUT SOME HAVE JUST THIS.</w:t>
       </w:r>
-    </w:p>
-    <w:p>
-      <w:pPr>
-        <w:rPr>
-          <w:rPrChange w:id="15" w:author="Jillian Kozyra" w:date="2010-07-19T20:57:00Z">
-            <w:rPr/>
-          </w:rPrChange>
-        </w:rPr>
-      </w:pPr>
-      <w:r>
-        <w:rPr>
-          <w:rPrChange w:id="16" w:author="Jillian Kozyra" w:date="2010-07-19T20:57:00Z">
-            <w:rPr/>
-          </w:rPrChange>
-        </w:rPr>
+      <w:proofErr w:type="gramEnd"/>
+    </w:p>
+    <w:p>
+      <w:r>
         <w:t>Advocacy and Awareness</w:t>
       </w:r>
       <w:r>
-        <w:rPr>
-          <w:rPrChange w:id="17" w:author="Jillian Kozyra" w:date="2010-07-19T20:57:00Z">
-            <w:rPr/>
-          </w:rPrChange>
-        </w:rPr>
-        <w:t xml:space="preserve"> -&gt; </w:t>
-      </w:r>
-      <w:r>
-        <w:rPr>
-          <w:i/>
-          <w:rPrChange w:id="18" w:author="Jillian Kozyra" w:date="2010-07-19T20:57:00Z">
-            <w:rPr>
-              <w:i/>
-            </w:rPr>
-          </w:rPrChange>
+        <w:t xml:space="preserve"> -&gt; </w:t>
+      </w:r>
+      <w:r>
+        <w:rPr>
+          <w:i/>
         </w:rPr>
         <w:t xml:space="preserve">Advocacy </w:t>
       </w:r>
       <w:r>
-        <w:rPr>
-          <w:rPrChange w:id="19" w:author="Jillian Kozyra" w:date="2010-07-19T20:57:00Z">
-            <w:rPr/>
-          </w:rPrChange>
-        </w:rPr>
         <w:t>SEE COMMENTS ABOVE</w:t>
       </w:r>
     </w:p>
@@ -355,7 +306,7 @@
       <w:r>
         <w:t xml:space="preserve">Beggars Welfare -&gt; </w:t>
       </w:r>
-      <w:ins w:id="20" w:author="R. Farrow" w:date="2010-07-19T03:50:00Z">
+      <w:ins w:id="10" w:author="R. Farrow" w:date="2010-07-19T03:50:00Z">
         <w:r>
           <w:rPr>
             <w:i/>
@@ -363,7 +314,7 @@
           <w:t>General w</w:t>
         </w:r>
       </w:ins>
-      <w:del w:id="21" w:author="R. Farrow" w:date="2010-07-19T03:50:00Z">
+      <w:del w:id="11" w:author="R. Farrow" w:date="2010-07-19T03:50:00Z">
         <w:r>
           <w:rPr>
             <w:i/>
@@ -377,7 +328,7 @@
         </w:rPr>
         <w:t>elfare</w:t>
       </w:r>
-      <w:ins w:id="22" w:author="R. Farrow" w:date="2010-07-19T03:50:00Z">
+      <w:ins w:id="12" w:author="R. Farrow" w:date="2010-07-19T03:50:00Z">
         <w:r>
           <w:rPr>
             <w:i/>
@@ -641,11 +592,16 @@
       </w:r>
     </w:p>
     <w:p>
+      <w:proofErr w:type="gramStart"/>
       <w:r>
         <w:t xml:space="preserve">Culture </w:t>
       </w:r>
       <w:r>
-        <w:t xml:space="preserve"> -&gt; NO IDEA</w:t>
+        <w:t xml:space="preserve"> -</w:t>
+      </w:r>
+      <w:proofErr w:type="gramEnd"/>
+      <w:r>
+        <w:t>&gt; NO IDEA</w:t>
       </w:r>
     </w:p>
     <w:p>
@@ -699,7 +655,15 @@
     </w:p>
     <w:p>
       <w:r>
-        <w:t xml:space="preserve">Development Of Village -&gt; </w:t>
+        <w:t xml:space="preserve">Development </w:t>
+      </w:r>
+      <w:proofErr w:type="gramStart"/>
+      <w:r>
+        <w:t>Of</w:t>
+      </w:r>
+      <w:proofErr w:type="gramEnd"/>
+      <w:r>
+        <w:t xml:space="preserve"> Village -&gt; </w:t>
       </w:r>
       <w:r>
         <w:rPr>
@@ -767,10 +731,18 @@
         </w:rPr>
       </w:pPr>
       <w:r>
-        <w:t xml:space="preserve">Drug Abuse </w:t>
-      </w:r>
-      <w:r>
-        <w:t xml:space="preserve"> -&gt; </w:t>
+        <w:t xml:space="preserve">Drug </w:t>
+      </w:r>
+      <w:proofErr w:type="gramStart"/>
+      <w:r>
+        <w:t xml:space="preserve">Abuse </w:t>
+      </w:r>
+      <w:r>
+        <w:t xml:space="preserve"> -</w:t>
+      </w:r>
+      <w:proofErr w:type="gramEnd"/>
+      <w:r>
+        <w:t xml:space="preserve">&gt; </w:t>
       </w:r>
       <w:r>
         <w:rPr>
@@ -1131,10 +1103,12 @@
     </w:p>
     <w:p>
       <w:proofErr w:type="spellStart"/>
+      <w:proofErr w:type="gramStart"/>
       <w:r>
         <w:t>Hiv</w:t>
       </w:r>
       <w:proofErr w:type="spellEnd"/>
+      <w:proofErr w:type="gramEnd"/>
       <w:r>
         <w:t xml:space="preserve"> -&gt; </w:t>
       </w:r>
@@ -1717,12 +1691,17 @@
         <w:t xml:space="preserve">Poverty </w:t>
       </w:r>
       <w:proofErr w:type="spellStart"/>
+      <w:proofErr w:type="gramStart"/>
       <w:r>
         <w:t>Allevation</w:t>
       </w:r>
       <w:proofErr w:type="spellEnd"/>
       <w:r>
-        <w:t xml:space="preserve">  -&gt; </w:t>
+        <w:t xml:space="preserve">  -</w:t>
+      </w:r>
+      <w:proofErr w:type="gramEnd"/>
+      <w:r>
+        <w:t xml:space="preserve">&gt; </w:t>
       </w:r>
       <w:r>
         <w:rPr>
@@ -2258,7 +2237,15 @@
     </w:p>
     <w:p>
       <w:r>
-        <w:t xml:space="preserve">Welfare Of Aged -&gt; </w:t>
+        <w:t xml:space="preserve">Welfare </w:t>
+      </w:r>
+      <w:proofErr w:type="gramStart"/>
+      <w:r>
+        <w:t>Of</w:t>
+      </w:r>
+      <w:proofErr w:type="gramEnd"/>
+      <w:r>
+        <w:t xml:space="preserve"> Aged -&gt; </w:t>
       </w:r>
       <w:r>
         <w:rPr>
@@ -2291,7 +2278,15 @@
     </w:p>
     <w:p>
       <w:r>
-        <w:t xml:space="preserve">Welfare Of Student -&gt; </w:t>
+        <w:t xml:space="preserve">Welfare </w:t>
+      </w:r>
+      <w:proofErr w:type="gramStart"/>
+      <w:r>
+        <w:t>Of</w:t>
+      </w:r>
+      <w:proofErr w:type="gramEnd"/>
+      <w:r>
+        <w:t xml:space="preserve"> Student -&gt; </w:t>
       </w:r>
       <w:r>
         <w:rPr>
@@ -2371,10 +2366,12 @@
     <w:p/>
     <w:p>
       <w:proofErr w:type="spellStart"/>
+      <w:proofErr w:type="gramStart"/>
       <w:r>
         <w:t>Af</w:t>
       </w:r>
       <w:proofErr w:type="spellEnd"/>
+      <w:proofErr w:type="gramEnd"/>
       <w:r>
         <w:t xml:space="preserve"> Sectors</w:t>
       </w:r>
@@ -2635,7 +2632,8 @@
     <w:p/>
     <w:sectPr>
       <w:pgSz w:w="12240" w:h="15840"/>
-      <w:pgMar w:top="1440" w:right="1440" w:bottom="1440" w:left="1440" w:gutter="0"/>
+      <w:pgMar w:top="1440" w:right="1440" w:bottom="1440" w:left="1440" w:header="720" w:footer="720" w:gutter="0"/>
+      <w:cols w:space="720"/>
     </w:sectPr>
   </w:body>
 </w:document>
@@ -2658,7 +2656,7 @@
       </w:pPr>
     </w:pPrDefault>
   </w:docDefaults>
-  <w:latentStyles w:defLockedState="0" w:defUIPriority="99" w:defSemiHidden="1" w:defUnhideWhenUsed="1" w:defQFormat="0" w:count="276">
+  <w:latentStyles w:defLockedState="0" w:defUIPriority="99" w:defSemiHidden="1" w:defUnhideWhenUsed="1" w:defQFormat="0" w:count="267">
     <w:lsdException w:name="Normal" w:semiHidden="0" w:uiPriority="0" w:unhideWhenUsed="0" w:qFormat="1"/>
     <w:lsdException w:name="heading 1" w:semiHidden="0" w:uiPriority="9" w:unhideWhenUsed="0" w:qFormat="1"/>
     <w:lsdException w:name="heading 2" w:uiPriority="9" w:qFormat="1"/>
@@ -2804,11 +2802,13 @@
   </w:style>
   <w:style w:type="character" w:default="1" w:styleId="DefaultParagraphFont">
     <w:name w:val="Default Paragraph Font"/>
+    <w:uiPriority w:val="1"/>
     <w:semiHidden/>
     <w:unhideWhenUsed/>
   </w:style>
   <w:style w:type="table" w:default="1" w:styleId="TableNormal">
     <w:name w:val="Normal Table"/>
+    <w:uiPriority w:val="99"/>
     <w:semiHidden/>
     <w:unhideWhenUsed/>
     <w:qFormat/>
@@ -2824,6 +2824,7 @@
   </w:style>
   <w:style w:type="numbering" w:default="1" w:styleId="NoList">
     <w:name w:val="No List"/>
+    <w:uiPriority w:val="99"/>
     <w:semiHidden/>
     <w:unhideWhenUsed/>
   </w:style>
@@ -3153,7 +3154,7 @@
 </file>
 
 <file path=customXml/itemProps1.xml><?xml version="1.0" encoding="utf-8"?>
-<ds:datastoreItem xmlns:ds="http://schemas.openxmlformats.org/officeDocument/2006/customXml" ds:itemID="{4544778A-FFDE-7841-9152-FB8C0E619A75}">
+<ds:datastoreItem xmlns:ds="http://schemas.openxmlformats.org/officeDocument/2006/customXml" ds:itemID="{EE86C493-26D9-437F-B2A3-8639DA334567}">
   <ds:schemaRefs>
     <ds:schemaRef ds:uri="http://schemas.openxmlformats.org/officeDocument/2006/bibliography"/>
   </ds:schemaRefs>

</xml_diff>